<commit_message>
Bugfix és dokumentáció frissítés
</commit_message>
<xml_diff>
--- a/Dokumentacio/DogGo mobil dokumentáció.docx
+++ b/Dokumentacio/DogGo mobil dokumentáció.docx
@@ -21756,10 +21756,7 @@
               <w:t>felhasználónév</w:t>
             </w:r>
             <w:r>
-              <w:t xml:space="preserve">: </w:t>
-            </w:r>
-            <w:r>
-              <w:t>test</w:t>
+              <w:t>: test</w:t>
             </w:r>
           </w:p>
           <w:p>
@@ -21767,10 +21764,7 @@
               <w:pStyle w:val="Sima"/>
             </w:pPr>
             <w:r>
-              <w:t xml:space="preserve">email: </w:t>
-            </w:r>
-            <w:r>
-              <w:t>test</w:t>
+              <w:t>email: test</w:t>
             </w:r>
           </w:p>
           <w:p>
@@ -21781,10 +21775,7 @@
               <w:t>jelszó</w:t>
             </w:r>
             <w:r>
-              <w:t xml:space="preserve">: </w:t>
-            </w:r>
-            <w:r>
-              <w:t>test</w:t>
+              <w:t>: test</w:t>
             </w:r>
           </w:p>
         </w:tc>
@@ -21841,10 +21832,7 @@
               <w:pStyle w:val="Sima"/>
             </w:pPr>
             <w:r>
-              <w:t xml:space="preserve">felhasználónév: </w:t>
-            </w:r>
-            <w:r>
-              <w:t>admin</w:t>
+              <w:t>felhasználónév: admin</w:t>
             </w:r>
           </w:p>
           <w:p>
@@ -21852,10 +21840,7 @@
               <w:pStyle w:val="Sima"/>
             </w:pPr>
             <w:r>
-              <w:t>email: test</w:t>
-            </w:r>
-            <w:r>
-              <w:t>@test.test</w:t>
+              <w:t>email: test@test.test</w:t>
             </w:r>
           </w:p>
           <w:p>
@@ -21863,10 +21848,7 @@
               <w:pStyle w:val="Sima"/>
             </w:pPr>
             <w:r>
-              <w:t>jelszó: test</w:t>
-            </w:r>
-            <w:r>
-              <w:t>test</w:t>
+              <w:t>jelszó: testtest</w:t>
             </w:r>
           </w:p>
         </w:tc>
@@ -21920,10 +21902,7 @@
               <w:pStyle w:val="Sima"/>
             </w:pPr>
             <w:r>
-              <w:t xml:space="preserve">felhasználónév: </w:t>
-            </w:r>
-            <w:r>
-              <w:t>test_1</w:t>
+              <w:t>felhasználónév: test_1</w:t>
             </w:r>
           </w:p>
           <w:p>
@@ -21939,10 +21918,7 @@
               <w:pStyle w:val="Sima"/>
             </w:pPr>
             <w:r>
-              <w:t xml:space="preserve">jelszó: </w:t>
-            </w:r>
-            <w:r>
-              <w:t>12345678</w:t>
+              <w:t>jelszó: 12345678</w:t>
             </w:r>
           </w:p>
         </w:tc>
@@ -22320,6 +22296,557 @@
             </w:r>
             <w:r>
               <w:t>bejelentkezés</w:t>
+            </w:r>
+          </w:p>
+        </w:tc>
+      </w:tr>
+    </w:tbl>
+    <w:p>
+      <w:pPr>
+        <w:pStyle w:val="Sima"/>
+        <w:rPr>
+          <w:b/>
+          <w:bCs/>
+        </w:rPr>
+      </w:pPr>
+      <w:r>
+        <w:rPr>
+          <w:b/>
+          <w:bCs/>
+        </w:rPr>
+        <w:t>Visszajelzés</w:t>
+      </w:r>
+    </w:p>
+    <w:tbl>
+      <w:tblPr>
+        <w:tblStyle w:val="Rcsostblzat"/>
+        <w:tblW w:w="0" w:type="auto"/>
+        <w:tblLook w:val="04A0" w:firstRow="1" w:lastRow="0" w:firstColumn="1" w:lastColumn="0" w:noHBand="0" w:noVBand="1"/>
+      </w:tblPr>
+      <w:tblGrid>
+        <w:gridCol w:w="2265"/>
+        <w:gridCol w:w="2265"/>
+        <w:gridCol w:w="2266"/>
+        <w:gridCol w:w="2266"/>
+      </w:tblGrid>
+      <w:tr>
+        <w:tc>
+          <w:tcPr>
+            <w:tcW w:w="2265" w:type="dxa"/>
+          </w:tcPr>
+          <w:p>
+            <w:pPr>
+              <w:pStyle w:val="Sima"/>
+            </w:pPr>
+            <w:r>
+              <w:t>Művelet</w:t>
+            </w:r>
+          </w:p>
+        </w:tc>
+        <w:tc>
+          <w:tcPr>
+            <w:tcW w:w="2265" w:type="dxa"/>
+          </w:tcPr>
+          <w:p>
+            <w:pPr>
+              <w:pStyle w:val="Sima"/>
+            </w:pPr>
+            <w:r>
+              <w:t>Bemenet</w:t>
+            </w:r>
+          </w:p>
+        </w:tc>
+        <w:tc>
+          <w:tcPr>
+            <w:tcW w:w="2266" w:type="dxa"/>
+          </w:tcPr>
+          <w:p>
+            <w:pPr>
+              <w:pStyle w:val="Sima"/>
+            </w:pPr>
+            <w:r>
+              <w:t>Elvárt eredmény</w:t>
+            </w:r>
+          </w:p>
+        </w:tc>
+        <w:tc>
+          <w:tcPr>
+            <w:tcW w:w="2266" w:type="dxa"/>
+          </w:tcPr>
+          <w:p>
+            <w:pPr>
+              <w:pStyle w:val="Sima"/>
+            </w:pPr>
+            <w:r>
+              <w:t>Végeredmény</w:t>
+            </w:r>
+          </w:p>
+        </w:tc>
+      </w:tr>
+      <w:tr>
+        <w:tc>
+          <w:tcPr>
+            <w:tcW w:w="2265" w:type="dxa"/>
+          </w:tcPr>
+          <w:p>
+            <w:pPr>
+              <w:pStyle w:val="Sima"/>
+            </w:pPr>
+            <w:r>
+              <w:t>Üres mező</w:t>
+            </w:r>
+          </w:p>
+        </w:tc>
+        <w:tc>
+          <w:tcPr>
+            <w:tcW w:w="2265" w:type="dxa"/>
+          </w:tcPr>
+          <w:p>
+            <w:pPr>
+              <w:pStyle w:val="Sima"/>
+            </w:pPr>
+            <w:r>
+              <w:t>komment</w:t>
+            </w:r>
+            <w:r>
+              <w:t>: -</w:t>
+            </w:r>
+          </w:p>
+        </w:tc>
+        <w:tc>
+          <w:tcPr>
+            <w:tcW w:w="2266" w:type="dxa"/>
+          </w:tcPr>
+          <w:p>
+            <w:pPr>
+              <w:pStyle w:val="Sima"/>
+            </w:pPr>
+            <w:r>
+              <w:t>A visszajelzés minimum 1, maximum 255 karakterből állhat!</w:t>
+            </w:r>
+          </w:p>
+        </w:tc>
+        <w:tc>
+          <w:tcPr>
+            <w:tcW w:w="2266" w:type="dxa"/>
+          </w:tcPr>
+          <w:p>
+            <w:pPr>
+              <w:pStyle w:val="Sima"/>
+            </w:pPr>
+            <w:r>
+              <w:t>A visszajelzés minimum 1, maximum 255 karakterből állhat!</w:t>
+            </w:r>
+          </w:p>
+        </w:tc>
+      </w:tr>
+      <w:tr>
+        <w:tc>
+          <w:tcPr>
+            <w:tcW w:w="2265" w:type="dxa"/>
+          </w:tcPr>
+          <w:p>
+            <w:pPr>
+              <w:pStyle w:val="Sima"/>
+            </w:pPr>
+            <w:r>
+              <w:t>Helyesen kitöltött mező</w:t>
+            </w:r>
+          </w:p>
+        </w:tc>
+        <w:tc>
+          <w:tcPr>
+            <w:tcW w:w="2265" w:type="dxa"/>
+          </w:tcPr>
+          <w:p>
+            <w:pPr>
+              <w:pStyle w:val="Sima"/>
+            </w:pPr>
+            <w:r>
+              <w:t>komment: Teszt visszajelzés</w:t>
+            </w:r>
+          </w:p>
+        </w:tc>
+        <w:tc>
+          <w:tcPr>
+            <w:tcW w:w="2266" w:type="dxa"/>
+          </w:tcPr>
+          <w:p>
+            <w:pPr>
+              <w:pStyle w:val="Sima"/>
+            </w:pPr>
+            <w:r>
+              <w:t>Sikeres visszajelzés</w:t>
+            </w:r>
+          </w:p>
+        </w:tc>
+        <w:tc>
+          <w:tcPr>
+            <w:tcW w:w="2266" w:type="dxa"/>
+          </w:tcPr>
+          <w:p>
+            <w:pPr>
+              <w:pStyle w:val="Sima"/>
+            </w:pPr>
+            <w:r>
+              <w:t>Sikeres visszajelzés</w:t>
+            </w:r>
+          </w:p>
+        </w:tc>
+      </w:tr>
+    </w:tbl>
+    <w:p/>
+    <w:p>
+      <w:r>
+        <w:br w:type="page"/>
+      </w:r>
+    </w:p>
+    <w:p>
+      <w:pPr>
+        <w:pStyle w:val="Sima"/>
+        <w:rPr>
+          <w:b/>
+          <w:bCs/>
+        </w:rPr>
+      </w:pPr>
+      <w:r>
+        <w:rPr>
+          <w:b/>
+          <w:bCs/>
+        </w:rPr>
+        <w:lastRenderedPageBreak/>
+        <w:t>Felhasználó módosítása</w:t>
+      </w:r>
+    </w:p>
+    <w:tbl>
+      <w:tblPr>
+        <w:tblStyle w:val="Rcsostblzat"/>
+        <w:tblW w:w="0" w:type="auto"/>
+        <w:tblLook w:val="04A0" w:firstRow="1" w:lastRow="0" w:firstColumn="1" w:lastColumn="0" w:noHBand="0" w:noVBand="1"/>
+      </w:tblPr>
+      <w:tblGrid>
+        <w:gridCol w:w="2265"/>
+        <w:gridCol w:w="2265"/>
+        <w:gridCol w:w="2266"/>
+        <w:gridCol w:w="2266"/>
+      </w:tblGrid>
+      <w:tr>
+        <w:tc>
+          <w:tcPr>
+            <w:tcW w:w="2265" w:type="dxa"/>
+          </w:tcPr>
+          <w:p>
+            <w:pPr>
+              <w:pStyle w:val="Sima"/>
+            </w:pPr>
+            <w:r>
+              <w:t>Művelet</w:t>
+            </w:r>
+          </w:p>
+        </w:tc>
+        <w:tc>
+          <w:tcPr>
+            <w:tcW w:w="2265" w:type="dxa"/>
+          </w:tcPr>
+          <w:p>
+            <w:pPr>
+              <w:pStyle w:val="Sima"/>
+            </w:pPr>
+            <w:r>
+              <w:t>Bemenet</w:t>
+            </w:r>
+          </w:p>
+        </w:tc>
+        <w:tc>
+          <w:tcPr>
+            <w:tcW w:w="2266" w:type="dxa"/>
+          </w:tcPr>
+          <w:p>
+            <w:pPr>
+              <w:pStyle w:val="Sima"/>
+            </w:pPr>
+            <w:r>
+              <w:t>Elvárt eredmény</w:t>
+            </w:r>
+          </w:p>
+        </w:tc>
+        <w:tc>
+          <w:tcPr>
+            <w:tcW w:w="2266" w:type="dxa"/>
+          </w:tcPr>
+          <w:p>
+            <w:pPr>
+              <w:pStyle w:val="Sima"/>
+            </w:pPr>
+            <w:r>
+              <w:t>Végeredmény</w:t>
+            </w:r>
+          </w:p>
+        </w:tc>
+      </w:tr>
+      <w:tr>
+        <w:tc>
+          <w:tcPr>
+            <w:tcW w:w="2265" w:type="dxa"/>
+          </w:tcPr>
+          <w:p>
+            <w:pPr>
+              <w:pStyle w:val="Sima"/>
+            </w:pPr>
+            <w:r>
+              <w:t>Üres mezők</w:t>
+            </w:r>
+          </w:p>
+        </w:tc>
+        <w:tc>
+          <w:tcPr>
+            <w:tcW w:w="2265" w:type="dxa"/>
+          </w:tcPr>
+          <w:p>
+            <w:pPr>
+              <w:pStyle w:val="Sima"/>
+            </w:pPr>
+            <w:r>
+              <w:t>felhasználónév: -</w:t>
+            </w:r>
+            <w:r>
+              <w:t>email</w:t>
+            </w:r>
+            <w:r>
+              <w:t>: -</w:t>
+            </w:r>
+          </w:p>
+        </w:tc>
+        <w:tc>
+          <w:tcPr>
+            <w:tcW w:w="2266" w:type="dxa"/>
+          </w:tcPr>
+          <w:p>
+            <w:pPr>
+              <w:pStyle w:val="Sima"/>
+            </w:pPr>
+            <w:r>
+              <w:t>A felhasználónév minimum 5, maximum 20 karakterből állhat!</w:t>
+            </w:r>
+          </w:p>
+        </w:tc>
+        <w:tc>
+          <w:tcPr>
+            <w:tcW w:w="2266" w:type="dxa"/>
+          </w:tcPr>
+          <w:p>
+            <w:pPr>
+              <w:pStyle w:val="Sima"/>
+            </w:pPr>
+            <w:r>
+              <w:t>A felhasználónév minimum 5, maximum 20 karakterből állhat!</w:t>
+            </w:r>
+          </w:p>
+        </w:tc>
+      </w:tr>
+      <w:tr>
+        <w:tc>
+          <w:tcPr>
+            <w:tcW w:w="2265" w:type="dxa"/>
+          </w:tcPr>
+          <w:p>
+            <w:pPr>
+              <w:pStyle w:val="Sima"/>
+            </w:pPr>
+            <w:r>
+              <w:t>Röviden kitöltött mezők</w:t>
+            </w:r>
+          </w:p>
+        </w:tc>
+        <w:tc>
+          <w:tcPr>
+            <w:tcW w:w="2265" w:type="dxa"/>
+          </w:tcPr>
+          <w:p>
+            <w:pPr>
+              <w:pStyle w:val="Sima"/>
+            </w:pPr>
+            <w:r>
+              <w:t>felhasználónév: test</w:t>
+            </w:r>
+          </w:p>
+          <w:p>
+            <w:pPr>
+              <w:pStyle w:val="Sima"/>
+            </w:pPr>
+            <w:r>
+              <w:t>email</w:t>
+            </w:r>
+            <w:r>
+              <w:t>: test</w:t>
+            </w:r>
+          </w:p>
+        </w:tc>
+        <w:tc>
+          <w:tcPr>
+            <w:tcW w:w="2266" w:type="dxa"/>
+          </w:tcPr>
+          <w:p>
+            <w:pPr>
+              <w:pStyle w:val="Sima"/>
+            </w:pPr>
+            <w:r>
+              <w:t>A felhasználónév minimum 5, maximum 20 karakterből állhat!</w:t>
+            </w:r>
+          </w:p>
+        </w:tc>
+        <w:tc>
+          <w:tcPr>
+            <w:tcW w:w="2266" w:type="dxa"/>
+          </w:tcPr>
+          <w:p>
+            <w:pPr>
+              <w:pStyle w:val="Sima"/>
+            </w:pPr>
+            <w:r>
+              <w:t>A felhasználónév minimum 5, maximum 20 karakterből állhat!</w:t>
+            </w:r>
+          </w:p>
+        </w:tc>
+      </w:tr>
+      <w:tr>
+        <w:tc>
+          <w:tcPr>
+            <w:tcW w:w="2265" w:type="dxa"/>
+          </w:tcPr>
+          <w:p>
+            <w:pPr>
+              <w:pStyle w:val="Sima"/>
+            </w:pPr>
+            <w:r>
+              <w:t>Foglalt felhasználónévvel kitöltött mező</w:t>
+            </w:r>
+          </w:p>
+        </w:tc>
+        <w:tc>
+          <w:tcPr>
+            <w:tcW w:w="2265" w:type="dxa"/>
+          </w:tcPr>
+          <w:p>
+            <w:pPr>
+              <w:pStyle w:val="Sima"/>
+            </w:pPr>
+            <w:r>
+              <w:t xml:space="preserve">felhasználónév: </w:t>
+            </w:r>
+            <w:r>
+              <w:t>admin</w:t>
+            </w:r>
+          </w:p>
+          <w:p>
+            <w:pPr>
+              <w:pStyle w:val="Sima"/>
+            </w:pPr>
+            <w:r>
+              <w:t>email</w:t>
+            </w:r>
+            <w:r>
+              <w:t xml:space="preserve">: </w:t>
+            </w:r>
+            <w:r>
+              <w:t>test@test.test</w:t>
+            </w:r>
+          </w:p>
+        </w:tc>
+        <w:tc>
+          <w:tcPr>
+            <w:tcW w:w="2266" w:type="dxa"/>
+          </w:tcPr>
+          <w:p>
+            <w:pPr>
+              <w:pStyle w:val="Sima"/>
+            </w:pPr>
+            <w:r>
+              <w:t>The username has already been taken.</w:t>
+            </w:r>
+          </w:p>
+        </w:tc>
+        <w:tc>
+          <w:tcPr>
+            <w:tcW w:w="2266" w:type="dxa"/>
+          </w:tcPr>
+          <w:p>
+            <w:pPr>
+              <w:pStyle w:val="Sima"/>
+            </w:pPr>
+            <w:r>
+              <w:t>The username has already been taken.</w:t>
+            </w:r>
+          </w:p>
+        </w:tc>
+      </w:tr>
+      <w:tr>
+        <w:tc>
+          <w:tcPr>
+            <w:tcW w:w="2265" w:type="dxa"/>
+          </w:tcPr>
+          <w:p>
+            <w:pPr>
+              <w:pStyle w:val="Sima"/>
+            </w:pPr>
+            <w:r>
+              <w:t>Helyes adatokkal kitöltött mezők</w:t>
+            </w:r>
+          </w:p>
+        </w:tc>
+        <w:tc>
+          <w:tcPr>
+            <w:tcW w:w="2265" w:type="dxa"/>
+          </w:tcPr>
+          <w:p>
+            <w:pPr>
+              <w:pStyle w:val="Sima"/>
+            </w:pPr>
+            <w:r>
+              <w:t>felhasználónév: test_</w:t>
+            </w:r>
+            <w:r>
+              <w:t>2</w:t>
+            </w:r>
+          </w:p>
+          <w:p>
+            <w:pPr>
+              <w:pStyle w:val="Sima"/>
+            </w:pPr>
+            <w:r>
+              <w:t>jelszó: 12345678</w:t>
+            </w:r>
+          </w:p>
+        </w:tc>
+        <w:tc>
+          <w:tcPr>
+            <w:tcW w:w="2266" w:type="dxa"/>
+          </w:tcPr>
+          <w:p>
+            <w:pPr>
+              <w:pStyle w:val="Sima"/>
+            </w:pPr>
+            <w:r>
+              <w:t xml:space="preserve">Sikeres </w:t>
+            </w:r>
+            <w:r>
+              <w:t>módosítás</w:t>
+            </w:r>
+          </w:p>
+        </w:tc>
+        <w:tc>
+          <w:tcPr>
+            <w:tcW w:w="2266" w:type="dxa"/>
+          </w:tcPr>
+          <w:p>
+            <w:pPr>
+              <w:pStyle w:val="Sima"/>
+            </w:pPr>
+            <w:r>
+              <w:t xml:space="preserve">Sikeres </w:t>
+            </w:r>
+            <w:r>
+              <w:t>módosítás</w:t>
             </w:r>
           </w:p>
         </w:tc>
@@ -28478,7 +29005,7 @@
   <w:style w:type="paragraph" w:default="1" w:styleId="Norml">
     <w:name w:val="Normal"/>
     <w:qFormat/>
-    <w:rsid w:val="000157BE"/>
+    <w:rsid w:val="004956C6"/>
     <w:rPr>
       <w:rFonts w:ascii="Times New Roman" w:hAnsi="Times New Roman"/>
     </w:rPr>

</xml_diff>